<commit_message>
Applied Option, 467-468: Update hyperlinks.
</commit_message>
<xml_diff>
--- a/assets/syllabi/SE467.docx
+++ b/assets/syllabi/SE467.docx
@@ -136,12 +136,7 @@
     </w:p>
     <w:p>
       <w:r>
-        <w:t>Become an entrepreneur. Start a rea</w:t>
-      </w:r>
-      <w:bookmarkStart w:id="0" w:name="_GoBack"/>
-      <w:bookmarkEnd w:id="0"/>
-      <w:r>
-        <w:t xml:space="preserve">l software business, from ideation to sales. Real-world, </w:t>
+        <w:t xml:space="preserve">Become an entrepreneur. Start a real software business, from ideation to sales. Real-world, </w:t>
       </w:r>
       <w:r>
         <w:t xml:space="preserve">hands-on learning in </w:t>
@@ -491,7 +486,7 @@
       <w:r>
         <w:t xml:space="preserve">In the OSU online catalog, refer to </w:t>
       </w:r>
-      <w:hyperlink r:id="rId7" w:anchor="Section2886" w:history="1">
+      <w:hyperlink r:id="rId7" w:history="1">
         <w:r>
           <w:rPr>
             <w:rStyle w:val="Hyperlink"/>
@@ -619,11 +614,16 @@
           <w:rPr>
             <w:rStyle w:val="Hyperlink"/>
           </w:rPr>
-          <w:t>http://ds.oregonstate.edu</w:t>
+          <w:t>https://ds.oregonstate.edu</w:t>
         </w:r>
       </w:hyperlink>
       <w:r>
-        <w:t>. DAS notifies students and faculty members of approved academic accommodations and coordinates implementation of those accommodations. While not required, students and faculty members are encouraged to discuss details of the implementation of individual accommodations.</w:t>
+        <w:t>. DAS notifies</w:t>
+      </w:r>
+      <w:bookmarkStart w:id="0" w:name="_GoBack"/>
+      <w:bookmarkEnd w:id="0"/>
+      <w:r>
+        <w:t xml:space="preserve"> students and faculty members of approved academic accommodations and coordinates implementation of those accommodations. While not required, students and faculty members are encouraged to discuss details of the implementation of individual accommodations.</w:t>
       </w:r>
     </w:p>
     <w:p/>
@@ -656,7 +656,25 @@
           <w:sz w:val="22"/>
           <w:szCs w:val="22"/>
         </w:rPr>
-        <w:t>http://studentlife.oregonstate.edu/code</w:t>
+        <w:t>http</w:t>
+      </w:r>
+      <w:r>
+        <w:rPr>
+          <w:rFonts w:ascii="Calibri" w:hAnsi="Calibri" w:cs="Calibri"/>
+          <w:color w:val="1F4E79"/>
+          <w:sz w:val="22"/>
+          <w:szCs w:val="22"/>
+        </w:rPr>
+        <w:t>s</w:t>
+      </w:r>
+      <w:r>
+        <w:rPr>
+          <w:rFonts w:ascii="Calibri" w:hAnsi="Calibri" w:cs="Calibri"/>
+          <w:color w:val="1F4E79"/>
+          <w:sz w:val="22"/>
+          <w:szCs w:val="22"/>
+        </w:rPr>
+        <w:t>://studentlife.oregonstate.edu/code</w:t>
       </w:r>
       <w:r>
         <w:t>)</w:t>
@@ -1817,6 +1835,16 @@
     <w:uiPriority w:val="99"/>
     <w:rsid w:val="00352AA1"/>
   </w:style>
+  <w:style w:type="character" w:styleId="UnresolvedMention">
+    <w:name w:val="Unresolved Mention"/>
+    <w:basedOn w:val="DefaultParagraphFont"/>
+    <w:uiPriority w:val="99"/>
+    <w:rsid w:val="00FF1CA0"/>
+    <w:rPr>
+      <w:color w:val="605E5C"/>
+      <w:shd w:val="clear" w:color="auto" w:fill="E1DFDD"/>
+    </w:rPr>
+  </w:style>
 </w:styles>
 </file>
 

</xml_diff>